<commit_message>
Nits to make personality quiz more rigorous
For example, they now need to use both a ' and a " in a string
</commit_message>
<xml_diff>
--- a/CourseMaterial/02_grok_programming/06_personality_quiz/personality_quiz_classwork.docx
+++ b/CourseMaterial/02_grok_programming/06_personality_quiz/personality_quiz_classwork.docx
@@ -280,10 +280,19 @@
         </mc:AlternateContent>
       </w:r>
       <w:r>
-        <w:t xml:space="preserve">A </w:t>
-      </w:r>
-      <w:r>
-        <w:t xml:space="preserve">single variable (of type integer) whose value changes based on the user’s </w:t>
+        <w:t>A</w:t>
+      </w:r>
+      <w:r>
+        <w:t xml:space="preserve">t least one </w:t>
+      </w:r>
+      <w:r>
+        <w:t>variable (of type integer) whose value change</w:t>
+      </w:r>
+      <w:r>
+        <w:t>s</w:t>
+      </w:r>
+      <w:r>
+        <w:t xml:space="preserve"> based on the user’s </w:t>
       </w:r>
       <w:proofErr w:type="gramStart"/>
       <w:r>
@@ -503,42 +512,41 @@
           <w:rFonts w:ascii="Menlo" w:hAnsi="Menlo" w:cs="Menlo"/>
           <w:highlight w:val="lightGray"/>
         </w:rPr>
-        <w:t>You</w:t>
+        <w:t xml:space="preserve">You're a </w:t>
       </w:r>
       <w:r>
         <w:rPr>
           <w:rFonts w:ascii="Menlo" w:hAnsi="Menlo" w:cs="Menlo"/>
           <w:highlight w:val="lightGray"/>
         </w:rPr>
-        <w:t>'</w:t>
+        <w:t>"</w:t>
       </w:r>
       <w:r>
         <w:rPr>
           <w:rFonts w:ascii="Menlo" w:hAnsi="Menlo" w:cs="Menlo"/>
           <w:highlight w:val="lightGray"/>
         </w:rPr>
-        <w:t>re a</w:t>
+        <w:t>Creative Thinker</w:t>
+      </w:r>
+      <w:r>
+        <w:rPr>
+          <w:highlight w:val="lightGray"/>
+        </w:rPr>
+        <w:t xml:space="preserve"> </w:t>
       </w:r>
       <w:r>
         <w:rPr>
           <w:rFonts w:ascii="Menlo" w:hAnsi="Menlo" w:cs="Menlo"/>
           <w:highlight w:val="lightGray"/>
         </w:rPr>
-        <w:t xml:space="preserve"> '</w:t>
+        <w:t>"</w:t>
       </w:r>
       <w:r>
         <w:rPr>
           <w:rFonts w:ascii="Menlo" w:hAnsi="Menlo" w:cs="Menlo"/>
           <w:highlight w:val="lightGray"/>
         </w:rPr>
-        <w:t>Creative Thinker</w:t>
-      </w:r>
-      <w:r>
-        <w:rPr>
-          <w:rFonts w:ascii="Menlo" w:hAnsi="Menlo" w:cs="Menlo"/>
-          <w:highlight w:val="lightGray"/>
-        </w:rPr>
-        <w:t>'!</w:t>
+        <w:t>!</w:t>
       </w:r>
     </w:p>
     <w:p/>

</xml_diff>